<commit_message>
homework 5 oj version
</commit_message>
<xml_diff>
--- a/台科資料結構-陳冠宇/HOMEWORK 5/B10815057_homework_5.docx
+++ b/台科資料結構-陳冠宇/HOMEWORK 5/B10815057_homework_5.docx
@@ -12,38 +12,28 @@
           <w:szCs w:val="32"/>
         </w:rPr>
       </w:pPr>
-      <w:proofErr w:type="spellStart"/>
       <w:r>
         <w:rPr>
           <w:rFonts w:ascii="Times New Roman" w:eastAsia="微軟正黑體" w:hAnsi="Times New Roman" w:cs="Times New Roman"/>
           <w:sz w:val="32"/>
           <w:szCs w:val="32"/>
         </w:rPr>
-        <w:t>Home work</w:t>
-      </w:r>
-      <w:proofErr w:type="spellEnd"/>
+        <w:t>Home work #</w:t>
+      </w:r>
+      <w:r>
+        <w:rPr>
+          <w:rFonts w:ascii="Times New Roman" w:eastAsia="微軟正黑體" w:hAnsi="Times New Roman" w:cs="Times New Roman" w:hint="eastAsia"/>
+          <w:sz w:val="32"/>
+          <w:szCs w:val="32"/>
+        </w:rPr>
+        <w:t>5</w:t>
+      </w:r>
       <w:r>
         <w:rPr>
           <w:rFonts w:ascii="Times New Roman" w:eastAsia="微軟正黑體" w:hAnsi="Times New Roman" w:cs="Times New Roman"/>
           <w:sz w:val="32"/>
           <w:szCs w:val="32"/>
         </w:rPr>
-        <w:t xml:space="preserve"> #</w:t>
-      </w:r>
-      <w:r>
-        <w:rPr>
-          <w:rFonts w:ascii="Times New Roman" w:eastAsia="微軟正黑體" w:hAnsi="Times New Roman" w:cs="Times New Roman" w:hint="eastAsia"/>
-          <w:sz w:val="32"/>
-          <w:szCs w:val="32"/>
-        </w:rPr>
-        <w:t>5</w:t>
-      </w:r>
-      <w:r>
-        <w:rPr>
-          <w:rFonts w:ascii="Times New Roman" w:eastAsia="微軟正黑體" w:hAnsi="Times New Roman" w:cs="Times New Roman"/>
-          <w:sz w:val="32"/>
-          <w:szCs w:val="32"/>
-        </w:rPr>
         <w:t xml:space="preserve"> B10815057</w:t>
       </w:r>
       <w:r>
@@ -60,18 +50,8 @@
           <w:sz w:val="32"/>
           <w:szCs w:val="32"/>
         </w:rPr>
-        <w:t>廖聖</w:t>
-      </w:r>
-      <w:proofErr w:type="gramStart"/>
-      <w:r>
-        <w:rPr>
-          <w:rFonts w:ascii="微軟正黑體" w:eastAsia="微軟正黑體" w:hAnsi="微軟正黑體" w:hint="eastAsia"/>
-          <w:sz w:val="32"/>
-          <w:szCs w:val="32"/>
-        </w:rPr>
-        <w:t>郝</w:t>
-      </w:r>
-      <w:proofErr w:type="gramEnd"/>
+        <w:t>廖聖郝</w:t>
+      </w:r>
     </w:p>
     <w:p>
       <w:pPr>
@@ -99,7 +79,7 @@
         <w:snapToGrid w:val="0"/>
         <w:ind w:leftChars="0" w:left="360"/>
         <w:rPr>
-          <w:rFonts w:ascii="微軟正黑體" w:eastAsia="微軟正黑體" w:hAnsi="微軟正黑體" w:cs="Times New Roman" w:hint="eastAsia"/>
+          <w:rFonts w:ascii="微軟正黑體" w:eastAsia="微軟正黑體" w:hAnsi="微軟正黑體" w:cs="Times New Roman"/>
         </w:rPr>
       </w:pPr>
       <w:r>
@@ -165,10 +145,10 @@
             <v:path o:extrusionok="f" gradientshapeok="t" o:connecttype="rect"/>
             <o:lock v:ext="edit" aspectratio="t"/>
           </v:shapetype>
-          <v:shape id="_x0000_i1078" type="#_x0000_t75" style="width:336.9pt;height:175.15pt" o:ole="">
+          <v:shape id="_x0000_i1025" type="#_x0000_t75" style="width:336.6pt;height:175.3pt" o:ole="">
             <v:imagedata r:id="rId9" o:title=""/>
           </v:shape>
-          <o:OLEObject Type="Embed" ProgID="Word.OpenDocumentText.12" ShapeID="_x0000_i1078" DrawAspect="Content" ObjectID="_1670792449" r:id="rId10"/>
+          <o:OLEObject Type="Embed" ProgID="Word.OpenDocumentText.12" ShapeID="_x0000_i1025" DrawAspect="Content" ObjectID="_1670930490" r:id="rId10"/>
         </w:object>
       </w:r>
     </w:p>
@@ -178,7 +158,7 @@
         <w:snapToGrid w:val="0"/>
         <w:ind w:leftChars="0" w:left="360"/>
         <w:rPr>
-          <w:rFonts w:ascii="微軟正黑體" w:eastAsia="微軟正黑體" w:hAnsi="微軟正黑體" w:cs="Times New Roman" w:hint="eastAsia"/>
+          <w:rFonts w:ascii="微軟正黑體" w:eastAsia="微軟正黑體" w:hAnsi="微軟正黑體" w:cs="Times New Roman"/>
           <w:u w:val="single"/>
         </w:rPr>
       </w:pPr>
@@ -229,10 +209,10 @@
           <w:rFonts w:ascii="Times New Roman" w:hAnsi="Times New Roman" w:cs="Times New Roman"/>
         </w:rPr>
         <w:object w:dxaOrig="8306" w:dyaOrig="9720" w14:anchorId="60B7D172">
-          <v:shape id="_x0000_i1081" type="#_x0000_t75" style="width:336.35pt;height:393.85pt" o:ole="">
+          <v:shape id="_x0000_i1026" type="#_x0000_t75" style="width:336.6pt;height:393.65pt" o:ole="">
             <v:imagedata r:id="rId11" o:title=""/>
           </v:shape>
-          <o:OLEObject Type="Embed" ProgID="Word.OpenDocumentText.12" ShapeID="_x0000_i1081" DrawAspect="Content" ObjectID="_1670792450" r:id="rId12"/>
+          <o:OLEObject Type="Embed" ProgID="Word.OpenDocumentText.12" ShapeID="_x0000_i1026" DrawAspect="Content" ObjectID="_1670930491" r:id="rId12"/>
         </w:object>
       </w:r>
     </w:p>
@@ -242,7 +222,7 @@
         <w:snapToGrid w:val="0"/>
         <w:ind w:leftChars="0" w:left="360"/>
         <w:rPr>
-          <w:rFonts w:ascii="微軟正黑體" w:eastAsia="微軟正黑體" w:hAnsi="微軟正黑體" w:cs="Times New Roman" w:hint="eastAsia"/>
+          <w:rFonts w:ascii="微軟正黑體" w:eastAsia="微軟正黑體" w:hAnsi="微軟正黑體" w:cs="Times New Roman"/>
         </w:rPr>
       </w:pPr>
       <w:r>
@@ -298,28 +278,8 @@
         <w:rPr>
           <w:rFonts w:ascii="微軟正黑體" w:eastAsia="微軟正黑體" w:hAnsi="微軟正黑體" w:cs="Times New Roman" w:hint="eastAsia"/>
         </w:rPr>
-        <w:t>的</w:t>
-      </w:r>
-      <w:r>
-        <w:rPr>
-          <w:rFonts w:ascii="微軟正黑體" w:eastAsia="微軟正黑體" w:hAnsi="微軟正黑體" w:cs="Times New Roman" w:hint="eastAsia"/>
-        </w:rPr>
-        <w:t>新增或查</w:t>
-      </w:r>
-      <w:proofErr w:type="gramStart"/>
-      <w:r>
-        <w:rPr>
-          <w:rFonts w:ascii="微軟正黑體" w:eastAsia="微軟正黑體" w:hAnsi="微軟正黑體" w:cs="Times New Roman" w:hint="eastAsia"/>
-        </w:rPr>
-        <w:t>找</w:t>
-      </w:r>
-      <w:r>
-        <w:rPr>
-          <w:rFonts w:ascii="微軟正黑體" w:eastAsia="微軟正黑體" w:hAnsi="微軟正黑體" w:cs="Times New Roman" w:hint="eastAsia"/>
-        </w:rPr>
-        <w:t>函式</w:t>
-      </w:r>
-      <w:proofErr w:type="gramEnd"/>
+        <w:t>的新增或查找函式</w:t>
+      </w:r>
     </w:p>
     <w:bookmarkStart w:id="2" w:name="_MON_1670789968"/>
     <w:bookmarkEnd w:id="2"/>
@@ -337,10 +297,10 @@
           <w:rFonts w:ascii="Times New Roman" w:hAnsi="Times New Roman" w:cs="Times New Roman"/>
         </w:rPr>
         <w:object w:dxaOrig="8306" w:dyaOrig="7707" w14:anchorId="313E9829">
-          <v:shape id="_x0000_i1099" type="#_x0000_t75" style="width:350.35pt;height:325.05pt" o:ole="">
+          <v:shape id="_x0000_i1027" type="#_x0000_t75" style="width:350.65pt;height:325.4pt" o:ole="">
             <v:imagedata r:id="rId13" o:title=""/>
           </v:shape>
-          <o:OLEObject Type="Embed" ProgID="Word.OpenDocumentText.12" ShapeID="_x0000_i1099" DrawAspect="Content" ObjectID="_1670792451" r:id="rId14"/>
+          <o:OLEObject Type="Embed" ProgID="Word.OpenDocumentText.12" ShapeID="_x0000_i1027" DrawAspect="Content" ObjectID="_1670930492" r:id="rId14"/>
         </w:object>
       </w:r>
     </w:p>
@@ -376,10 +336,10 @@
           <w:rFonts w:ascii="Times New Roman" w:hAnsi="Times New Roman" w:cs="Times New Roman"/>
         </w:rPr>
         <w:object w:dxaOrig="8306" w:dyaOrig="7340" w14:anchorId="0DC7AFB3">
-          <v:shape id="_x0000_i1111" type="#_x0000_t75" style="width:349.25pt;height:308.4pt" o:ole="">
+          <v:shape id="_x0000_i1028" type="#_x0000_t75" style="width:349.25pt;height:308.1pt" o:ole="">
             <v:imagedata r:id="rId15" o:title=""/>
           </v:shape>
-          <o:OLEObject Type="Embed" ProgID="Word.OpenDocumentText.12" ShapeID="_x0000_i1111" DrawAspect="Content" ObjectID="_1670792452" r:id="rId16"/>
+          <o:OLEObject Type="Embed" ProgID="Word.OpenDocumentText.12" ShapeID="_x0000_i1028" DrawAspect="Content" ObjectID="_1670930493" r:id="rId16"/>
         </w:object>
       </w:r>
     </w:p>
@@ -416,10 +376,10 @@
           <w:rFonts w:ascii="Times New Roman" w:hAnsi="Times New Roman" w:cs="Times New Roman"/>
         </w:rPr>
         <w:object w:dxaOrig="8306" w:dyaOrig="9000" w14:anchorId="2531650D">
-          <v:shape id="_x0000_i1116" type="#_x0000_t75" style="width:359.45pt;height:390.1pt" o:ole="">
+          <v:shape id="_x0000_i1029" type="#_x0000_t75" style="width:359.55pt;height:389.9pt" o:ole="">
             <v:imagedata r:id="rId17" o:title=""/>
           </v:shape>
-          <o:OLEObject Type="Embed" ProgID="Word.OpenDocumentText.12" ShapeID="_x0000_i1116" DrawAspect="Content" ObjectID="_1670792453" r:id="rId18"/>
+          <o:OLEObject Type="Embed" ProgID="Word.OpenDocumentText.12" ShapeID="_x0000_i1029" DrawAspect="Content" ObjectID="_1670930494" r:id="rId18"/>
         </w:object>
       </w:r>
     </w:p>
@@ -455,10 +415,10 @@
           <w:rFonts w:ascii="Times New Roman" w:hAnsi="Times New Roman" w:cs="Times New Roman"/>
         </w:rPr>
         <w:object w:dxaOrig="8306" w:dyaOrig="3240" w14:anchorId="67595906">
-          <v:shape id="_x0000_i1121" type="#_x0000_t75" style="width:372.9pt;height:145.6pt" o:ole="">
+          <v:shape id="_x0000_i1030" type="#_x0000_t75" style="width:373.1pt;height:145.85pt" o:ole="">
             <v:imagedata r:id="rId19" o:title=""/>
           </v:shape>
-          <o:OLEObject Type="Embed" ProgID="Word.OpenDocumentText.12" ShapeID="_x0000_i1121" DrawAspect="Content" ObjectID="_1670792454" r:id="rId20"/>
+          <o:OLEObject Type="Embed" ProgID="Word.OpenDocumentText.12" ShapeID="_x0000_i1030" DrawAspect="Content" ObjectID="_1670930495" r:id="rId20"/>
         </w:object>
       </w:r>
     </w:p>
@@ -506,7 +466,7 @@
       <w:pPr>
         <w:snapToGrid w:val="0"/>
         <w:rPr>
-          <w:rFonts w:ascii="Times New Roman" w:hAnsi="Times New Roman" w:cs="Times New Roman" w:hint="eastAsia"/>
+          <w:rFonts w:ascii="Times New Roman" w:hAnsi="Times New Roman" w:cs="Times New Roman"/>
         </w:rPr>
       </w:pPr>
       <w:r>
@@ -530,25 +490,7 @@
           <w:rFonts w:ascii="微軟正黑體" w:eastAsia="微軟正黑體" w:hAnsi="微軟正黑體" w:cs="Times New Roman" w:hint="eastAsia"/>
         </w:rPr>
         <w:lastRenderedPageBreak/>
-        <w:t>產生子字串的遞迴函式，</w:t>
-      </w:r>
-      <w:r>
-        <w:rPr>
-          <w:rFonts w:ascii="微軟正黑體" w:eastAsia="微軟正黑體" w:hAnsi="微軟正黑體" w:cs="Times New Roman" w:hint="eastAsia"/>
-        </w:rPr>
-        <w:t>result儲存結果，使用set，</w:t>
-      </w:r>
-      <w:r>
-        <w:rPr>
-          <w:rFonts w:ascii="微軟正黑體" w:eastAsia="微軟正黑體" w:hAnsi="微軟正黑體" w:cs="Times New Roman" w:hint="eastAsia"/>
-        </w:rPr>
-        <w:t>因此</w:t>
-      </w:r>
-      <w:r>
-        <w:rPr>
-          <w:rFonts w:ascii="微軟正黑體" w:eastAsia="微軟正黑體" w:hAnsi="微軟正黑體" w:cs="Times New Roman" w:hint="eastAsia"/>
-        </w:rPr>
-        <w:t>附帶排序好的資料，且不用處理重複新增的問題，target是要產生子字串的母字串，dictionary是字典，first是紀錄第幾次遞迴，如果first為false就不再遞迴下去</w:t>
+        <w:t>產生子字串的遞迴函式，result儲存結果，使用set，因此附帶排序好的資料，且不用處理重複新增的問題，target是要產生子字串的母字串，dictionary是字典，first是紀錄第幾次遞迴，如果first為false就不再遞迴下去</w:t>
       </w:r>
     </w:p>
     <w:bookmarkStart w:id="6" w:name="_MON_1670790806"/>
@@ -567,10 +509,10 @@
           <w:rFonts w:ascii="Times New Roman" w:hAnsi="Times New Roman" w:cs="Times New Roman"/>
         </w:rPr>
         <w:object w:dxaOrig="8306" w:dyaOrig="1101" w14:anchorId="5D5DA6B6">
-          <v:shape id="_x0000_i1179" type="#_x0000_t75" style="width:415.35pt;height:54.8pt" o:ole="">
+          <v:shape id="_x0000_i1031" type="#_x0000_t75" style="width:415.15pt;height:54.7pt" o:ole="">
             <v:imagedata r:id="rId21" o:title=""/>
           </v:shape>
-          <o:OLEObject Type="Embed" ProgID="Word.OpenDocumentText.12" ShapeID="_x0000_i1179" DrawAspect="Content" ObjectID="_1670792455" r:id="rId22"/>
+          <o:OLEObject Type="Embed" ProgID="Word.OpenDocumentText.12" ShapeID="_x0000_i1031" DrawAspect="Content" ObjectID="_1670930496" r:id="rId22"/>
         </w:object>
       </w:r>
     </w:p>
@@ -587,125 +529,83 @@
         <w:rPr>
           <w:rFonts w:ascii="微軟正黑體" w:eastAsia="微軟正黑體" w:hAnsi="微軟正黑體" w:cs="Times New Roman" w:hint="eastAsia"/>
         </w:rPr>
-        <w:t>該</w:t>
-      </w:r>
-      <w:proofErr w:type="gramStart"/>
+        <w:t>該函式共分為4個部分:i</w:t>
+      </w:r>
+      <w:r>
+        <w:rPr>
+          <w:rFonts w:ascii="微軟正黑體" w:eastAsia="微軟正黑體" w:hAnsi="微軟正黑體" w:cs="Times New Roman"/>
+        </w:rPr>
+        <w:t>nsert</w:t>
+      </w:r>
       <w:r>
         <w:rPr>
           <w:rFonts w:ascii="微軟正黑體" w:eastAsia="微軟正黑體" w:hAnsi="微軟正黑體" w:cs="Times New Roman" w:hint="eastAsia"/>
         </w:rPr>
-        <w:t>函式共分為</w:t>
-      </w:r>
-      <w:proofErr w:type="gramEnd"/>
+        <w:t>、d</w:t>
+      </w:r>
+      <w:r>
+        <w:rPr>
+          <w:rFonts w:ascii="微軟正黑體" w:eastAsia="微軟正黑體" w:hAnsi="微軟正黑體" w:cs="Times New Roman"/>
+        </w:rPr>
+        <w:t>elete</w:t>
+      </w:r>
       <w:r>
         <w:rPr>
           <w:rFonts w:ascii="微軟正黑體" w:eastAsia="微軟正黑體" w:hAnsi="微軟正黑體" w:cs="Times New Roman" w:hint="eastAsia"/>
         </w:rPr>
-        <w:t>4個部分:i</w:t>
-      </w:r>
-      <w:r>
-        <w:rPr>
-          <w:rFonts w:ascii="微軟正黑體" w:eastAsia="微軟正黑體" w:hAnsi="微軟正黑體" w:cs="Times New Roman"/>
-        </w:rPr>
-        <w:t>nsert</w:t>
+        <w:t>、</w:t>
+      </w:r>
+      <w:r>
+        <w:rPr>
+          <w:rFonts w:ascii="微軟正黑體" w:eastAsia="微軟正黑體" w:hAnsi="微軟正黑體" w:cs="Times New Roman"/>
+        </w:rPr>
+        <w:t>substitute</w:t>
       </w:r>
       <w:r>
         <w:rPr>
           <w:rFonts w:ascii="微軟正黑體" w:eastAsia="微軟正黑體" w:hAnsi="微軟正黑體" w:cs="Times New Roman" w:hint="eastAsia"/>
         </w:rPr>
-        <w:t>、d</w:t>
-      </w:r>
-      <w:r>
-        <w:rPr>
-          <w:rFonts w:ascii="微軟正黑體" w:eastAsia="微軟正黑體" w:hAnsi="微軟正黑體" w:cs="Times New Roman"/>
-        </w:rPr>
-        <w:t>elete</w:t>
+        <w:t>、</w:t>
+      </w:r>
+      <w:r>
+        <w:rPr>
+          <w:rFonts w:ascii="微軟正黑體" w:eastAsia="微軟正黑體" w:hAnsi="微軟正黑體" w:cs="Times New Roman"/>
+        </w:rPr>
+        <w:t>transpose</w:t>
+      </w:r>
+    </w:p>
+    <w:p>
+      <w:pPr>
+        <w:pStyle w:val="a3"/>
+        <w:snapToGrid w:val="0"/>
+        <w:ind w:leftChars="0" w:left="360"/>
+        <w:rPr>
+          <w:rFonts w:ascii="微軟正黑體" w:eastAsia="微軟正黑體" w:hAnsi="微軟正黑體" w:cs="Times New Roman"/>
+        </w:rPr>
+      </w:pPr>
+      <w:r>
+        <w:rPr>
+          <w:rFonts w:ascii="微軟正黑體" w:eastAsia="微軟正黑體" w:hAnsi="微軟正黑體" w:cs="Times New Roman"/>
+        </w:rPr>
+        <w:t>Insert</w:t>
       </w:r>
       <w:r>
         <w:rPr>
           <w:rFonts w:ascii="微軟正黑體" w:eastAsia="微軟正黑體" w:hAnsi="微軟正黑體" w:cs="Times New Roman" w:hint="eastAsia"/>
         </w:rPr>
-        <w:t>、</w:t>
-      </w:r>
-      <w:r>
-        <w:rPr>
-          <w:rFonts w:ascii="微軟正黑體" w:eastAsia="微軟正黑體" w:hAnsi="微軟正黑體" w:cs="Times New Roman"/>
-        </w:rPr>
-        <w:t>substitute</w:t>
+        <w:t>:每個可插入位置放入</w:t>
+      </w:r>
+      <w:r>
+        <w:rPr>
+          <w:rFonts w:ascii="微軟正黑體" w:eastAsia="微軟正黑體" w:hAnsi="微軟正黑體" w:cs="Times New Roman"/>
+        </w:rPr>
+        <w:t>a~z</w:t>
       </w:r>
       <w:r>
         <w:rPr>
           <w:rFonts w:ascii="微軟正黑體" w:eastAsia="微軟正黑體" w:hAnsi="微軟正黑體" w:cs="Times New Roman" w:hint="eastAsia"/>
         </w:rPr>
-        <w:t>、</w:t>
-      </w:r>
-      <w:r>
-        <w:rPr>
-          <w:rFonts w:ascii="微軟正黑體" w:eastAsia="微軟正黑體" w:hAnsi="微軟正黑體" w:cs="Times New Roman"/>
-        </w:rPr>
-        <w:t>transpose</w:t>
-      </w:r>
-    </w:p>
-    <w:p>
-      <w:pPr>
-        <w:pStyle w:val="a3"/>
-        <w:snapToGrid w:val="0"/>
-        <w:ind w:leftChars="0" w:left="360"/>
-        <w:rPr>
-          <w:rFonts w:ascii="微軟正黑體" w:eastAsia="微軟正黑體" w:hAnsi="微軟正黑體" w:cs="Times New Roman" w:hint="eastAsia"/>
-        </w:rPr>
-      </w:pPr>
-      <w:r>
-        <w:rPr>
-          <w:rFonts w:ascii="微軟正黑體" w:eastAsia="微軟正黑體" w:hAnsi="微軟正黑體" w:cs="Times New Roman"/>
-        </w:rPr>
-        <w:t>Insert</w:t>
-      </w:r>
-      <w:r>
-        <w:rPr>
-          <w:rFonts w:ascii="微軟正黑體" w:eastAsia="微軟正黑體" w:hAnsi="微軟正黑體" w:cs="Times New Roman" w:hint="eastAsia"/>
-        </w:rPr>
-        <w:t>:每</w:t>
-      </w:r>
-      <w:proofErr w:type="gramStart"/>
-      <w:r>
-        <w:rPr>
-          <w:rFonts w:ascii="微軟正黑體" w:eastAsia="微軟正黑體" w:hAnsi="微軟正黑體" w:cs="Times New Roman" w:hint="eastAsia"/>
-        </w:rPr>
-        <w:t>個</w:t>
-      </w:r>
-      <w:proofErr w:type="gramEnd"/>
-      <w:r>
-        <w:rPr>
-          <w:rFonts w:ascii="微軟正黑體" w:eastAsia="微軟正黑體" w:hAnsi="微軟正黑體" w:cs="Times New Roman" w:hint="eastAsia"/>
-        </w:rPr>
-        <w:t>可插入位置放入</w:t>
-      </w:r>
-      <w:proofErr w:type="spellStart"/>
-      <w:r>
-        <w:rPr>
-          <w:rFonts w:ascii="微軟正黑體" w:eastAsia="微軟正黑體" w:hAnsi="微軟正黑體" w:cs="Times New Roman"/>
-        </w:rPr>
-        <w:t>a~z</w:t>
-      </w:r>
-      <w:proofErr w:type="spellEnd"/>
-      <w:r>
-        <w:rPr>
-          <w:rFonts w:ascii="微軟正黑體" w:eastAsia="微軟正黑體" w:hAnsi="微軟正黑體" w:cs="Times New Roman" w:hint="eastAsia"/>
-        </w:rPr>
-        <w:t>，</w:t>
-      </w:r>
-      <w:r>
-        <w:rPr>
-          <w:rFonts w:ascii="微軟正黑體" w:eastAsia="微軟正黑體" w:hAnsi="微軟正黑體" w:cs="Times New Roman" w:hint="eastAsia"/>
-        </w:rPr>
-        <w:t>可插入</w:t>
-      </w:r>
-      <w:r>
-        <w:rPr>
-          <w:rFonts w:ascii="微軟正黑體" w:eastAsia="微軟正黑體" w:hAnsi="微軟正黑體" w:cs="Times New Roman" w:hint="eastAsia"/>
-        </w:rPr>
-        <w:t>位置產生2</w:t>
+        <w:t>，可插入位置產生2</w:t>
       </w:r>
       <w:r>
         <w:rPr>
@@ -736,10 +636,10 @@
           <w:rFonts w:ascii="Times New Roman" w:hAnsi="Times New Roman" w:cs="Times New Roman"/>
         </w:rPr>
         <w:object w:dxaOrig="8306" w:dyaOrig="8280" w14:anchorId="329FBDF2">
-          <v:shape id="_x0000_i1145" type="#_x0000_t75" style="width:415.35pt;height:414.25pt" o:ole="">
+          <v:shape id="_x0000_i1032" type="#_x0000_t75" style="width:415.15pt;height:414.25pt" o:ole="">
             <v:imagedata r:id="rId23" o:title=""/>
           </v:shape>
-          <o:OLEObject Type="Embed" ProgID="Word.OpenDocumentText.12" ShapeID="_x0000_i1145" DrawAspect="Content" ObjectID="_1670792456" r:id="rId24"/>
+          <o:OLEObject Type="Embed" ProgID="Word.OpenDocumentText.12" ShapeID="_x0000_i1032" DrawAspect="Content" ObjectID="_1670930497" r:id="rId24"/>
         </w:object>
       </w:r>
     </w:p>
@@ -807,7 +707,7 @@
       <w:pPr>
         <w:snapToGrid w:val="0"/>
         <w:rPr>
-          <w:rFonts w:ascii="Times New Roman" w:hAnsi="Times New Roman" w:cs="Times New Roman" w:hint="eastAsia"/>
+          <w:rFonts w:ascii="Times New Roman" w:hAnsi="Times New Roman" w:cs="Times New Roman"/>
         </w:rPr>
       </w:pPr>
       <w:r>
@@ -837,21 +737,7 @@
         <w:rPr>
           <w:rFonts w:ascii="微軟正黑體" w:eastAsia="微軟正黑體" w:hAnsi="微軟正黑體" w:cs="Times New Roman" w:hint="eastAsia"/>
         </w:rPr>
-        <w:t>每</w:t>
-      </w:r>
-      <w:proofErr w:type="gramStart"/>
-      <w:r>
-        <w:rPr>
-          <w:rFonts w:ascii="微軟正黑體" w:eastAsia="微軟正黑體" w:hAnsi="微軟正黑體" w:cs="Times New Roman" w:hint="eastAsia"/>
-        </w:rPr>
-        <w:t>個</w:t>
-      </w:r>
-      <w:proofErr w:type="gramEnd"/>
-      <w:r>
-        <w:rPr>
-          <w:rFonts w:ascii="微軟正黑體" w:eastAsia="微軟正黑體" w:hAnsi="微軟正黑體" w:cs="Times New Roman" w:hint="eastAsia"/>
-        </w:rPr>
-        <w:t>位置刪除，產生母字串長度個子字串</w:t>
+        <w:t>每個位置刪除，產生母字串長度個子字串</w:t>
       </w:r>
     </w:p>
     <w:bookmarkStart w:id="8" w:name="_MON_1670791216"/>
@@ -870,10 +756,10 @@
           <w:rFonts w:ascii="Times New Roman" w:hAnsi="Times New Roman" w:cs="Times New Roman"/>
         </w:rPr>
         <w:object w:dxaOrig="8306" w:dyaOrig="6840" w14:anchorId="6F18C810">
-          <v:shape id="_x0000_i1148" type="#_x0000_t75" style="width:415.35pt;height:342.25pt" o:ole="">
+          <v:shape id="_x0000_i1033" type="#_x0000_t75" style="width:415.15pt;height:342.25pt" o:ole="">
             <v:imagedata r:id="rId25" o:title=""/>
           </v:shape>
-          <o:OLEObject Type="Embed" ProgID="Word.OpenDocumentText.12" ShapeID="_x0000_i1148" DrawAspect="Content" ObjectID="_1670792457" r:id="rId26"/>
+          <o:OLEObject Type="Embed" ProgID="Word.OpenDocumentText.12" ShapeID="_x0000_i1033" DrawAspect="Content" ObjectID="_1670930498" r:id="rId26"/>
         </w:object>
       </w:r>
     </w:p>
@@ -883,80 +769,32 @@
         <w:snapToGrid w:val="0"/>
         <w:ind w:leftChars="0" w:left="360"/>
         <w:rPr>
+          <w:rFonts w:ascii="微軟正黑體" w:eastAsia="微軟正黑體" w:hAnsi="微軟正黑體" w:cs="Times New Roman"/>
+        </w:rPr>
+      </w:pPr>
+      <w:r>
+        <w:rPr>
+          <w:rFonts w:ascii="微軟正黑體" w:eastAsia="微軟正黑體" w:hAnsi="微軟正黑體" w:cs="Times New Roman"/>
+        </w:rPr>
+        <w:t>Substitute</w:t>
+      </w:r>
+      <w:r>
+        <w:rPr>
           <w:rFonts w:ascii="微軟正黑體" w:eastAsia="微軟正黑體" w:hAnsi="微軟正黑體" w:cs="Times New Roman" w:hint="eastAsia"/>
         </w:rPr>
-      </w:pPr>
-      <w:r>
-        <w:rPr>
-          <w:rFonts w:ascii="微軟正黑體" w:eastAsia="微軟正黑體" w:hAnsi="微軟正黑體" w:cs="Times New Roman"/>
-        </w:rPr>
-        <w:t>S</w:t>
-      </w:r>
-      <w:r>
-        <w:rPr>
-          <w:rFonts w:ascii="微軟正黑體" w:eastAsia="微軟正黑體" w:hAnsi="微軟正黑體" w:cs="Times New Roman"/>
-        </w:rPr>
-        <w:t>ubstitute</w:t>
+        <w:t>:每個位置替代a</w:t>
+      </w:r>
+      <w:r>
+        <w:rPr>
+          <w:rFonts w:ascii="微軟正黑體" w:eastAsia="微軟正黑體" w:hAnsi="微軟正黑體" w:cs="Times New Roman"/>
+        </w:rPr>
+        <w:t>~z</w:t>
       </w:r>
       <w:r>
         <w:rPr>
           <w:rFonts w:ascii="微軟正黑體" w:eastAsia="微軟正黑體" w:hAnsi="微軟正黑體" w:cs="Times New Roman" w:hint="eastAsia"/>
         </w:rPr>
-        <w:t>:每</w:t>
-      </w:r>
-      <w:proofErr w:type="gramStart"/>
-      <w:r>
-        <w:rPr>
-          <w:rFonts w:ascii="微軟正黑體" w:eastAsia="微軟正黑體" w:hAnsi="微軟正黑體" w:cs="Times New Roman" w:hint="eastAsia"/>
-        </w:rPr>
-        <w:t>個</w:t>
-      </w:r>
-      <w:proofErr w:type="gramEnd"/>
-      <w:r>
-        <w:rPr>
-          <w:rFonts w:ascii="微軟正黑體" w:eastAsia="微軟正黑體" w:hAnsi="微軟正黑體" w:cs="Times New Roman" w:hint="eastAsia"/>
-        </w:rPr>
-        <w:t>位置替代</w:t>
-      </w:r>
-      <w:proofErr w:type="spellStart"/>
-      <w:r>
-        <w:rPr>
-          <w:rFonts w:ascii="微軟正黑體" w:eastAsia="微軟正黑體" w:hAnsi="微軟正黑體" w:cs="Times New Roman" w:hint="eastAsia"/>
-        </w:rPr>
-        <w:t>a</w:t>
-      </w:r>
-      <w:r>
-        <w:rPr>
-          <w:rFonts w:ascii="微軟正黑體" w:eastAsia="微軟正黑體" w:hAnsi="微軟正黑體" w:cs="Times New Roman"/>
-        </w:rPr>
-        <w:t>~z</w:t>
-      </w:r>
-      <w:proofErr w:type="spellEnd"/>
-      <w:r>
-        <w:rPr>
-          <w:rFonts w:ascii="微軟正黑體" w:eastAsia="微軟正黑體" w:hAnsi="微軟正黑體" w:cs="Times New Roman" w:hint="eastAsia"/>
-        </w:rPr>
-        <w:t>，</w:t>
-      </w:r>
-      <w:r>
-        <w:rPr>
-          <w:rFonts w:ascii="微軟正黑體" w:eastAsia="微軟正黑體" w:hAnsi="微軟正黑體" w:cs="Times New Roman" w:hint="eastAsia"/>
-        </w:rPr>
-        <w:t>每</w:t>
-      </w:r>
-      <w:proofErr w:type="gramStart"/>
-      <w:r>
-        <w:rPr>
-          <w:rFonts w:ascii="微軟正黑體" w:eastAsia="微軟正黑體" w:hAnsi="微軟正黑體" w:cs="Times New Roman" w:hint="eastAsia"/>
-        </w:rPr>
-        <w:t>個</w:t>
-      </w:r>
-      <w:proofErr w:type="gramEnd"/>
-      <w:r>
-        <w:rPr>
-          <w:rFonts w:ascii="微軟正黑體" w:eastAsia="微軟正黑體" w:hAnsi="微軟正黑體" w:cs="Times New Roman" w:hint="eastAsia"/>
-        </w:rPr>
-        <w:t>位置產生2</w:t>
+        <w:t>，每個位置產生2</w:t>
       </w:r>
       <w:r>
         <w:rPr>
@@ -987,10 +825,10 @@
           <w:rFonts w:ascii="Times New Roman" w:hAnsi="Times New Roman" w:cs="Times New Roman"/>
         </w:rPr>
         <w:object w:dxaOrig="8306" w:dyaOrig="5760" w14:anchorId="695070FF">
-          <v:shape id="_x0000_i1152" type="#_x0000_t75" style="width:415.35pt;height:4in" o:ole="">
+          <v:shape id="_x0000_i1034" type="#_x0000_t75" style="width:415.15pt;height:4in" o:ole="">
             <v:imagedata r:id="rId27" o:title=""/>
           </v:shape>
-          <o:OLEObject Type="Embed" ProgID="Word.OpenDocumentText.12" ShapeID="_x0000_i1152" DrawAspect="Content" ObjectID="_1670792458" r:id="rId28"/>
+          <o:OLEObject Type="Embed" ProgID="Word.OpenDocumentText.12" ShapeID="_x0000_i1034" DrawAspect="Content" ObjectID="_1670930499" r:id="rId28"/>
         </w:object>
       </w:r>
     </w:p>
@@ -998,7 +836,7 @@
       <w:pPr>
         <w:snapToGrid w:val="0"/>
         <w:rPr>
-          <w:rFonts w:ascii="Times New Roman" w:hAnsi="Times New Roman" w:cs="Times New Roman" w:hint="eastAsia"/>
+          <w:rFonts w:ascii="Times New Roman" w:hAnsi="Times New Roman" w:cs="Times New Roman"/>
         </w:rPr>
       </w:pPr>
       <w:r>
@@ -1034,21 +872,7 @@
         <w:rPr>
           <w:rFonts w:ascii="微軟正黑體" w:eastAsia="微軟正黑體" w:hAnsi="微軟正黑體" w:cs="Times New Roman" w:hint="eastAsia"/>
         </w:rPr>
-        <w:t>除了最後一個位置，每</w:t>
-      </w:r>
-      <w:proofErr w:type="gramStart"/>
-      <w:r>
-        <w:rPr>
-          <w:rFonts w:ascii="微軟正黑體" w:eastAsia="微軟正黑體" w:hAnsi="微軟正黑體" w:cs="Times New Roman" w:hint="eastAsia"/>
-        </w:rPr>
-        <w:t>個</w:t>
-      </w:r>
-      <w:proofErr w:type="gramEnd"/>
-      <w:r>
-        <w:rPr>
-          <w:rFonts w:ascii="微軟正黑體" w:eastAsia="微軟正黑體" w:hAnsi="微軟正黑體" w:cs="Times New Roman" w:hint="eastAsia"/>
-        </w:rPr>
-        <w:t>位置與下個位置交換，產生母字串長度-</w:t>
+        <w:t>除了最後一個位置，每個位置與下個位置交換，產生母字串長度-</w:t>
       </w:r>
       <w:r>
         <w:rPr>
@@ -1079,10 +903,10 @@
           <w:rFonts w:ascii="Times New Roman" w:hAnsi="Times New Roman" w:cs="Times New Roman"/>
         </w:rPr>
         <w:object w:dxaOrig="8306" w:dyaOrig="5872" w14:anchorId="705F978F">
-          <v:shape id="_x0000_i1159" type="#_x0000_t75" style="width:415.35pt;height:293.35pt" o:ole="">
+          <v:shape id="_x0000_i1035" type="#_x0000_t75" style="width:415.15pt;height:293.15pt" o:ole="">
             <v:imagedata r:id="rId29" o:title=""/>
           </v:shape>
-          <o:OLEObject Type="Embed" ProgID="Word.OpenDocumentText.12" ShapeID="_x0000_i1159" DrawAspect="Content" ObjectID="_1670792459" r:id="rId30"/>
+          <o:OLEObject Type="Embed" ProgID="Word.OpenDocumentText.12" ShapeID="_x0000_i1035" DrawAspect="Content" ObjectID="_1670930500" r:id="rId30"/>
         </w:object>
       </w:r>
     </w:p>
@@ -1140,14 +964,9 @@
         <w:snapToGrid w:val="0"/>
         <w:ind w:leftChars="0" w:left="360"/>
         <w:rPr>
-          <w:rFonts w:ascii="Times New Roman" w:hAnsi="Times New Roman" w:cs="Times New Roman"/>
-        </w:rPr>
-        <w:sectPr>
-          <w:pgSz w:w="11906" w:h="16838"/>
-          <w:pgMar w:top="1440" w:right="1800" w:bottom="1440" w:left="1800" w:header="851" w:footer="992" w:gutter="0"/>
-          <w:cols w:space="425"/>
-          <w:docGrid w:type="lines" w:linePitch="360"/>
-        </w:sectPr>
+          <w:rStyle w:val="a8"/>
+          <w:rFonts w:ascii="Times New Roman" w:hAnsi="Times New Roman" w:cs="Times New Roman"/>
+        </w:rPr>
       </w:pPr>
       <w:hyperlink r:id="rId31" w:history="1">
         <w:r>
@@ -1205,131 +1024,117 @@
       </w:pPr>
       <w:r>
         <w:rPr>
+          <w:rFonts w:ascii="Times New Roman" w:hAnsi="Times New Roman" w:cs="Times New Roman" w:hint="eastAsia"/>
+        </w:rPr>
+        <w:t>O</w:t>
+      </w:r>
+      <w:r>
+        <w:rPr>
+          <w:rFonts w:ascii="Times New Roman" w:hAnsi="Times New Roman" w:cs="Times New Roman"/>
+        </w:rPr>
+        <w:t>J version:</w:t>
+      </w:r>
+    </w:p>
+    <w:p>
+      <w:pPr>
+        <w:pStyle w:val="a3"/>
+        <w:snapToGrid w:val="0"/>
+        <w:ind w:leftChars="0" w:left="360"/>
+        <w:rPr>
+          <w:rFonts w:ascii="Times New Roman" w:hAnsi="Times New Roman" w:cs="Times New Roman"/>
+          <w:color w:val="0563C1" w:themeColor="hyperlink"/>
+          <w:u w:val="single"/>
+        </w:rPr>
+      </w:pPr>
+      <w:hyperlink r:id="rId33" w:history="1">
+        <w:r>
+          <w:rPr>
+            <w:rStyle w:val="a8"/>
+            <w:rFonts w:ascii="Times New Roman" w:hAnsi="Times New Roman" w:cs="Times New Roman" w:hint="eastAsia"/>
+          </w:rPr>
+          <w:t>G</w:t>
+        </w:r>
+        <w:r>
+          <w:rPr>
+            <w:rStyle w:val="a8"/>
+            <w:rFonts w:ascii="Times New Roman" w:hAnsi="Times New Roman" w:cs="Times New Roman"/>
+          </w:rPr>
+          <w:t>IST</w:t>
+        </w:r>
+      </w:hyperlink>
+      <w:r>
+        <w:rPr>
+          <w:rFonts w:ascii="Times New Roman" w:hAnsi="Times New Roman" w:cs="Times New Roman"/>
+        </w:rPr>
+        <w:tab/>
+      </w:r>
+      <w:r>
+        <w:rPr>
+          <w:rFonts w:ascii="Times New Roman" w:hAnsi="Times New Roman" w:cs="Times New Roman"/>
+        </w:rPr>
+        <w:tab/>
+      </w:r>
+      <w:hyperlink r:id="rId34" w:history="1">
+        <w:r>
+          <w:rPr>
+            <w:rStyle w:val="a8"/>
+            <w:rFonts w:ascii="Times New Roman" w:hAnsi="Times New Roman" w:cs="Times New Roman"/>
+          </w:rPr>
+          <w:t>IMGUR</w:t>
+        </w:r>
+        <w:r>
+          <w:rPr>
+            <w:rStyle w:val="a8"/>
+            <w:rFonts w:ascii="Times New Roman" w:hAnsi="Times New Roman" w:cs="Times New Roman"/>
+          </w:rPr>
+          <w:t>圖片</w:t>
+        </w:r>
+      </w:hyperlink>
+    </w:p>
+    <w:p>
+      <w:pPr>
+        <w:pStyle w:val="a3"/>
+        <w:numPr>
+          <w:ilvl w:val="0"/>
+          <w:numId w:val="7"/>
+        </w:numPr>
+        <w:snapToGrid w:val="0"/>
+        <w:ind w:leftChars="0"/>
+        <w:rPr>
+          <w:rFonts w:ascii="Times New Roman" w:hAnsi="Times New Roman" w:cs="Times New Roman"/>
+        </w:rPr>
+      </w:pPr>
+      <w:r>
+        <w:rPr>
+          <w:rFonts w:ascii="Times New Roman" w:hAnsi="Times New Roman" w:cs="Times New Roman" w:hint="eastAsia"/>
+        </w:rPr>
+        <w:t xml:space="preserve">OJ </w:t>
+      </w:r>
+      <w:r>
+        <w:rPr>
+          <w:rFonts w:ascii="Times New Roman" w:hAnsi="Times New Roman" w:cs="Times New Roman"/>
+        </w:rPr>
+        <w:t>Submission</w:t>
+      </w:r>
+    </w:p>
+    <w:p>
+      <w:pPr>
+        <w:pStyle w:val="a3"/>
+        <w:snapToGrid w:val="0"/>
+        <w:ind w:leftChars="0" w:left="360"/>
+        <w:rPr>
+          <w:rFonts w:ascii="Times New Roman" w:hAnsi="Times New Roman" w:cs="Times New Roman"/>
+        </w:rPr>
+      </w:pPr>
+      <w:r>
+        <w:rPr>
           <w:noProof/>
         </w:rPr>
-        <w:lastRenderedPageBreak/>
         <w:drawing>
-          <wp:inline distT="0" distB="0" distL="0" distR="0" wp14:anchorId="13A8DC38" wp14:editId="0257F08D">
-            <wp:extent cx="5274310" cy="3661410"/>
-            <wp:effectExtent l="0" t="0" r="2540" b="0"/>
-            <wp:docPr id="1" name="圖片 1"/>
-            <wp:cNvGraphicFramePr>
-              <a:graphicFrameLocks xmlns:a="http://schemas.openxmlformats.org/drawingml/2006/main" noChangeAspect="1"/>
-            </wp:cNvGraphicFramePr>
-            <a:graphic xmlns:a="http://schemas.openxmlformats.org/drawingml/2006/main">
-              <a:graphicData uri="http://schemas.openxmlformats.org/drawingml/2006/picture">
-                <pic:pic xmlns:pic="http://schemas.openxmlformats.org/drawingml/2006/picture">
-                  <pic:nvPicPr>
-                    <pic:cNvPr id="1" name=""/>
-                    <pic:cNvPicPr/>
-                  </pic:nvPicPr>
-                  <pic:blipFill>
-                    <a:blip r:embed="rId33"/>
-                    <a:stretch>
-                      <a:fillRect/>
-                    </a:stretch>
-                  </pic:blipFill>
-                  <pic:spPr>
-                    <a:xfrm>
-                      <a:off x="0" y="0"/>
-                      <a:ext cx="5274310" cy="3661410"/>
-                    </a:xfrm>
-                    <a:prstGeom prst="rect">
-                      <a:avLst/>
-                    </a:prstGeom>
-                  </pic:spPr>
-                </pic:pic>
-              </a:graphicData>
-            </a:graphic>
-          </wp:inline>
-        </w:drawing>
-      </w:r>
-    </w:p>
-    <w:p>
-      <w:pPr>
-        <w:pStyle w:val="a3"/>
-        <w:snapToGrid w:val="0"/>
-        <w:ind w:leftChars="0" w:left="360"/>
-        <w:rPr>
-          <w:rFonts w:ascii="Times New Roman" w:hAnsi="Times New Roman" w:cs="Times New Roman" w:hint="eastAsia"/>
-        </w:rPr>
-      </w:pPr>
-    </w:p>
-    <w:p>
-      <w:pPr>
-        <w:pStyle w:val="a3"/>
-        <w:snapToGrid w:val="0"/>
-        <w:ind w:leftChars="0" w:left="360"/>
-        <w:rPr>
-          <w:rFonts w:ascii="Times New Roman" w:hAnsi="Times New Roman" w:cs="Times New Roman"/>
-        </w:rPr>
-        <w:sectPr>
-          <w:pgSz w:w="11906" w:h="16838"/>
-          <w:pgMar w:top="1440" w:right="1800" w:bottom="1440" w:left="1800" w:header="851" w:footer="992" w:gutter="0"/>
-          <w:cols w:space="425"/>
-          <w:docGrid w:type="lines" w:linePitch="360"/>
-        </w:sectPr>
-      </w:pPr>
-      <w:r>
-        <w:rPr>
-          <w:noProof/>
-        </w:rPr>
-        <w:drawing>
-          <wp:inline distT="0" distB="0" distL="0" distR="0" wp14:anchorId="1AAAFD58" wp14:editId="388BFE68">
-            <wp:extent cx="5274310" cy="3740785"/>
-            <wp:effectExtent l="0" t="0" r="2540" b="0"/>
-            <wp:docPr id="6" name="圖片 6"/>
-            <wp:cNvGraphicFramePr>
-              <a:graphicFrameLocks xmlns:a="http://schemas.openxmlformats.org/drawingml/2006/main" noChangeAspect="1"/>
-            </wp:cNvGraphicFramePr>
-            <a:graphic xmlns:a="http://schemas.openxmlformats.org/drawingml/2006/main">
-              <a:graphicData uri="http://schemas.openxmlformats.org/drawingml/2006/picture">
-                <pic:pic xmlns:pic="http://schemas.openxmlformats.org/drawingml/2006/picture">
-                  <pic:nvPicPr>
-                    <pic:cNvPr id="1" name=""/>
-                    <pic:cNvPicPr/>
-                  </pic:nvPicPr>
-                  <pic:blipFill>
-                    <a:blip r:embed="rId34"/>
-                    <a:stretch>
-                      <a:fillRect/>
-                    </a:stretch>
-                  </pic:blipFill>
-                  <pic:spPr>
-                    <a:xfrm>
-                      <a:off x="0" y="0"/>
-                      <a:ext cx="5274310" cy="3740785"/>
-                    </a:xfrm>
-                    <a:prstGeom prst="rect">
-                      <a:avLst/>
-                    </a:prstGeom>
-                  </pic:spPr>
-                </pic:pic>
-              </a:graphicData>
-            </a:graphic>
-          </wp:inline>
-        </w:drawing>
-      </w:r>
-    </w:p>
-    <w:p>
-      <w:pPr>
-        <w:pStyle w:val="a3"/>
-        <w:snapToGrid w:val="0"/>
-        <w:ind w:leftChars="0" w:left="360"/>
-        <w:rPr>
-          <w:rFonts w:ascii="Times New Roman" w:hAnsi="Times New Roman" w:cs="Times New Roman"/>
-        </w:rPr>
-      </w:pPr>
-      <w:r>
-        <w:rPr>
-          <w:noProof/>
-        </w:rPr>
-        <w:lastRenderedPageBreak/>
-        <w:drawing>
-          <wp:inline distT="0" distB="0" distL="0" distR="0" wp14:anchorId="710D23DB" wp14:editId="00491AD1">
-            <wp:extent cx="5274310" cy="2296160"/>
-            <wp:effectExtent l="0" t="0" r="2540" b="8890"/>
-            <wp:docPr id="7" name="圖片 7"/>
+          <wp:inline distT="0" distB="0" distL="0" distR="0" wp14:anchorId="77457DB2" wp14:editId="4CDE30C7">
+            <wp:extent cx="5274310" cy="699135"/>
+            <wp:effectExtent l="0" t="0" r="2540" b="5715"/>
+            <wp:docPr id="3" name="圖片 3"/>
             <wp:cNvGraphicFramePr>
               <a:graphicFrameLocks xmlns:a="http://schemas.openxmlformats.org/drawingml/2006/main" noChangeAspect="1"/>
             </wp:cNvGraphicFramePr>
@@ -1349,7 +1154,7 @@
                   <pic:spPr>
                     <a:xfrm>
                       <a:off x="0" y="0"/>
-                      <a:ext cx="5274310" cy="2296160"/>
+                      <a:ext cx="5274310" cy="699135"/>
                     </a:xfrm>
                     <a:prstGeom prst="rect">
                       <a:avLst/>
@@ -1375,11 +1180,12 @@
         <w:rPr>
           <w:noProof/>
         </w:rPr>
+        <w:lastRenderedPageBreak/>
         <w:drawing>
-          <wp:inline distT="0" distB="0" distL="0" distR="0" wp14:anchorId="3D9170D4" wp14:editId="3E4DC630">
-            <wp:extent cx="5274310" cy="3105785"/>
+          <wp:inline distT="0" distB="0" distL="0" distR="0" wp14:anchorId="13A8DC38" wp14:editId="0257F08D">
+            <wp:extent cx="5274310" cy="3661410"/>
             <wp:effectExtent l="0" t="0" r="2540" b="0"/>
-            <wp:docPr id="8" name="圖片 8"/>
+            <wp:docPr id="1" name="圖片 1"/>
             <wp:cNvGraphicFramePr>
               <a:graphicFrameLocks xmlns:a="http://schemas.openxmlformats.org/drawingml/2006/main" noChangeAspect="1"/>
             </wp:cNvGraphicFramePr>
@@ -1399,7 +1205,7 @@
                   <pic:spPr>
                     <a:xfrm>
                       <a:off x="0" y="0"/>
-                      <a:ext cx="5274310" cy="3105785"/>
+                      <a:ext cx="5274310" cy="3661410"/>
                     </a:xfrm>
                     <a:prstGeom prst="rect">
                       <a:avLst/>
@@ -1420,6 +1226,16 @@
         <w:rPr>
           <w:rFonts w:ascii="Times New Roman" w:hAnsi="Times New Roman" w:cs="Times New Roman"/>
         </w:rPr>
+      </w:pPr>
+    </w:p>
+    <w:p>
+      <w:pPr>
+        <w:pStyle w:val="a3"/>
+        <w:snapToGrid w:val="0"/>
+        <w:ind w:leftChars="0" w:left="360"/>
+        <w:rPr>
+          <w:rFonts w:ascii="Times New Roman" w:hAnsi="Times New Roman" w:cs="Times New Roman"/>
+        </w:rPr>
         <w:sectPr>
           <w:pgSz w:w="11906" w:h="16838"/>
           <w:pgMar w:top="1440" w:right="1800" w:bottom="1440" w:left="1800" w:header="851" w:footer="992" w:gutter="0"/>
@@ -1432,10 +1248,10 @@
           <w:noProof/>
         </w:rPr>
         <w:drawing>
-          <wp:inline distT="0" distB="0" distL="0" distR="0" wp14:anchorId="6F4C52AF" wp14:editId="6907BB0E">
-            <wp:extent cx="5274310" cy="2647950"/>
+          <wp:inline distT="0" distB="0" distL="0" distR="0" wp14:anchorId="1AAAFD58" wp14:editId="388BFE68">
+            <wp:extent cx="5274310" cy="3740785"/>
             <wp:effectExtent l="0" t="0" r="2540" b="0"/>
-            <wp:docPr id="9" name="圖片 9"/>
+            <wp:docPr id="6" name="圖片 6"/>
             <wp:cNvGraphicFramePr>
               <a:graphicFrameLocks xmlns:a="http://schemas.openxmlformats.org/drawingml/2006/main" noChangeAspect="1"/>
             </wp:cNvGraphicFramePr>
@@ -1455,7 +1271,7 @@
                   <pic:spPr>
                     <a:xfrm>
                       <a:off x="0" y="0"/>
-                      <a:ext cx="5274310" cy="2647950"/>
+                      <a:ext cx="5274310" cy="3740785"/>
                     </a:xfrm>
                     <a:prstGeom prst="rect">
                       <a:avLst/>
@@ -1474,7 +1290,7 @@
         <w:snapToGrid w:val="0"/>
         <w:ind w:leftChars="0" w:left="360"/>
         <w:rPr>
-          <w:rFonts w:ascii="Times New Roman" w:hAnsi="Times New Roman" w:cs="Times New Roman" w:hint="eastAsia"/>
+          <w:rFonts w:ascii="Times New Roman" w:hAnsi="Times New Roman" w:cs="Times New Roman"/>
         </w:rPr>
       </w:pPr>
       <w:r>
@@ -1483,10 +1299,10 @@
         </w:rPr>
         <w:lastRenderedPageBreak/>
         <w:drawing>
-          <wp:inline distT="0" distB="0" distL="0" distR="0" wp14:anchorId="06B03B9E" wp14:editId="49129B3B">
-            <wp:extent cx="5274310" cy="2513965"/>
-            <wp:effectExtent l="0" t="0" r="2540" b="635"/>
-            <wp:docPr id="10" name="圖片 10"/>
+          <wp:inline distT="0" distB="0" distL="0" distR="0" wp14:anchorId="710D23DB" wp14:editId="00491AD1">
+            <wp:extent cx="5274310" cy="2296160"/>
+            <wp:effectExtent l="0" t="0" r="2540" b="8890"/>
+            <wp:docPr id="7" name="圖片 7"/>
             <wp:cNvGraphicFramePr>
               <a:graphicFrameLocks xmlns:a="http://schemas.openxmlformats.org/drawingml/2006/main" noChangeAspect="1"/>
             </wp:cNvGraphicFramePr>
@@ -1506,7 +1322,438 @@
                   <pic:spPr>
                     <a:xfrm>
                       <a:off x="0" y="0"/>
+                      <a:ext cx="5274310" cy="2296160"/>
+                    </a:xfrm>
+                    <a:prstGeom prst="rect">
+                      <a:avLst/>
+                    </a:prstGeom>
+                  </pic:spPr>
+                </pic:pic>
+              </a:graphicData>
+            </a:graphic>
+          </wp:inline>
+        </w:drawing>
+      </w:r>
+    </w:p>
+    <w:p>
+      <w:pPr>
+        <w:pStyle w:val="a3"/>
+        <w:snapToGrid w:val="0"/>
+        <w:ind w:leftChars="0" w:left="360"/>
+        <w:rPr>
+          <w:rFonts w:ascii="Times New Roman" w:hAnsi="Times New Roman" w:cs="Times New Roman"/>
+        </w:rPr>
+      </w:pPr>
+      <w:r>
+        <w:rPr>
+          <w:noProof/>
+        </w:rPr>
+        <w:drawing>
+          <wp:inline distT="0" distB="0" distL="0" distR="0" wp14:anchorId="3D9170D4" wp14:editId="3E4DC630">
+            <wp:extent cx="5274310" cy="3105785"/>
+            <wp:effectExtent l="0" t="0" r="2540" b="0"/>
+            <wp:docPr id="8" name="圖片 8"/>
+            <wp:cNvGraphicFramePr>
+              <a:graphicFrameLocks xmlns:a="http://schemas.openxmlformats.org/drawingml/2006/main" noChangeAspect="1"/>
+            </wp:cNvGraphicFramePr>
+            <a:graphic xmlns:a="http://schemas.openxmlformats.org/drawingml/2006/main">
+              <a:graphicData uri="http://schemas.openxmlformats.org/drawingml/2006/picture">
+                <pic:pic xmlns:pic="http://schemas.openxmlformats.org/drawingml/2006/picture">
+                  <pic:nvPicPr>
+                    <pic:cNvPr id="1" name=""/>
+                    <pic:cNvPicPr/>
+                  </pic:nvPicPr>
+                  <pic:blipFill>
+                    <a:blip r:embed="rId39"/>
+                    <a:stretch>
+                      <a:fillRect/>
+                    </a:stretch>
+                  </pic:blipFill>
+                  <pic:spPr>
+                    <a:xfrm>
+                      <a:off x="0" y="0"/>
+                      <a:ext cx="5274310" cy="3105785"/>
+                    </a:xfrm>
+                    <a:prstGeom prst="rect">
+                      <a:avLst/>
+                    </a:prstGeom>
+                  </pic:spPr>
+                </pic:pic>
+              </a:graphicData>
+            </a:graphic>
+          </wp:inline>
+        </w:drawing>
+      </w:r>
+    </w:p>
+    <w:p>
+      <w:pPr>
+        <w:pStyle w:val="a3"/>
+        <w:snapToGrid w:val="0"/>
+        <w:ind w:leftChars="0" w:left="360"/>
+        <w:rPr>
+          <w:rFonts w:ascii="Times New Roman" w:hAnsi="Times New Roman" w:cs="Times New Roman"/>
+        </w:rPr>
+        <w:sectPr>
+          <w:pgSz w:w="11906" w:h="16838"/>
+          <w:pgMar w:top="1440" w:right="1800" w:bottom="1440" w:left="1800" w:header="851" w:footer="992" w:gutter="0"/>
+          <w:cols w:space="425"/>
+          <w:docGrid w:type="lines" w:linePitch="360"/>
+        </w:sectPr>
+      </w:pPr>
+      <w:r>
+        <w:rPr>
+          <w:noProof/>
+        </w:rPr>
+        <w:drawing>
+          <wp:inline distT="0" distB="0" distL="0" distR="0" wp14:anchorId="6F4C52AF" wp14:editId="6907BB0E">
+            <wp:extent cx="5274310" cy="2647950"/>
+            <wp:effectExtent l="0" t="0" r="2540" b="0"/>
+            <wp:docPr id="9" name="圖片 9"/>
+            <wp:cNvGraphicFramePr>
+              <a:graphicFrameLocks xmlns:a="http://schemas.openxmlformats.org/drawingml/2006/main" noChangeAspect="1"/>
+            </wp:cNvGraphicFramePr>
+            <a:graphic xmlns:a="http://schemas.openxmlformats.org/drawingml/2006/main">
+              <a:graphicData uri="http://schemas.openxmlformats.org/drawingml/2006/picture">
+                <pic:pic xmlns:pic="http://schemas.openxmlformats.org/drawingml/2006/picture">
+                  <pic:nvPicPr>
+                    <pic:cNvPr id="1" name=""/>
+                    <pic:cNvPicPr/>
+                  </pic:nvPicPr>
+                  <pic:blipFill>
+                    <a:blip r:embed="rId40"/>
+                    <a:stretch>
+                      <a:fillRect/>
+                    </a:stretch>
+                  </pic:blipFill>
+                  <pic:spPr>
+                    <a:xfrm>
+                      <a:off x="0" y="0"/>
+                      <a:ext cx="5274310" cy="2647950"/>
+                    </a:xfrm>
+                    <a:prstGeom prst="rect">
+                      <a:avLst/>
+                    </a:prstGeom>
+                  </pic:spPr>
+                </pic:pic>
+              </a:graphicData>
+            </a:graphic>
+          </wp:inline>
+        </w:drawing>
+      </w:r>
+    </w:p>
+    <w:p>
+      <w:pPr>
+        <w:pStyle w:val="a3"/>
+        <w:snapToGrid w:val="0"/>
+        <w:ind w:leftChars="0" w:left="360"/>
+        <w:rPr>
+          <w:rFonts w:ascii="Times New Roman" w:hAnsi="Times New Roman" w:cs="Times New Roman"/>
+        </w:rPr>
+      </w:pPr>
+      <w:r>
+        <w:rPr>
+          <w:noProof/>
+        </w:rPr>
+        <w:lastRenderedPageBreak/>
+        <w:drawing>
+          <wp:inline distT="0" distB="0" distL="0" distR="0" wp14:anchorId="06B03B9E" wp14:editId="49129B3B">
+            <wp:extent cx="5274310" cy="2513965"/>
+            <wp:effectExtent l="0" t="0" r="2540" b="635"/>
+            <wp:docPr id="10" name="圖片 10"/>
+            <wp:cNvGraphicFramePr>
+              <a:graphicFrameLocks xmlns:a="http://schemas.openxmlformats.org/drawingml/2006/main" noChangeAspect="1"/>
+            </wp:cNvGraphicFramePr>
+            <a:graphic xmlns:a="http://schemas.openxmlformats.org/drawingml/2006/main">
+              <a:graphicData uri="http://schemas.openxmlformats.org/drawingml/2006/picture">
+                <pic:pic xmlns:pic="http://schemas.openxmlformats.org/drawingml/2006/picture">
+                  <pic:nvPicPr>
+                    <pic:cNvPr id="1" name=""/>
+                    <pic:cNvPicPr/>
+                  </pic:nvPicPr>
+                  <pic:blipFill>
+                    <a:blip r:embed="rId41"/>
+                    <a:stretch>
+                      <a:fillRect/>
+                    </a:stretch>
+                  </pic:blipFill>
+                  <pic:spPr>
+                    <a:xfrm>
+                      <a:off x="0" y="0"/>
                       <a:ext cx="5274310" cy="2513965"/>
+                    </a:xfrm>
+                    <a:prstGeom prst="rect">
+                      <a:avLst/>
+                    </a:prstGeom>
+                  </pic:spPr>
+                </pic:pic>
+              </a:graphicData>
+            </a:graphic>
+          </wp:inline>
+        </w:drawing>
+      </w:r>
+    </w:p>
+    <w:p>
+      <w:pPr>
+        <w:pStyle w:val="a3"/>
+        <w:snapToGrid w:val="0"/>
+        <w:ind w:leftChars="0" w:left="360"/>
+        <w:rPr>
+          <w:rFonts w:ascii="Times New Roman" w:hAnsi="Times New Roman" w:cs="Times New Roman"/>
+        </w:rPr>
+      </w:pPr>
+      <w:r>
+        <w:rPr>
+          <w:rFonts w:ascii="Times New Roman" w:hAnsi="Times New Roman" w:cs="Times New Roman" w:hint="eastAsia"/>
+        </w:rPr>
+        <w:t>OJ v</w:t>
+      </w:r>
+      <w:r>
+        <w:rPr>
+          <w:rFonts w:ascii="Times New Roman" w:hAnsi="Times New Roman" w:cs="Times New Roman"/>
+        </w:rPr>
+        <w:t>ersion:</w:t>
+      </w:r>
+    </w:p>
+    <w:p>
+      <w:pPr>
+        <w:pStyle w:val="a3"/>
+        <w:snapToGrid w:val="0"/>
+        <w:ind w:leftChars="0" w:left="360"/>
+        <w:rPr>
+          <w:rFonts w:ascii="Times New Roman" w:hAnsi="Times New Roman" w:cs="Times New Roman"/>
+        </w:rPr>
+      </w:pPr>
+      <w:r>
+        <w:rPr>
+          <w:noProof/>
+        </w:rPr>
+        <w:drawing>
+          <wp:inline distT="0" distB="0" distL="0" distR="0" wp14:anchorId="6521793D" wp14:editId="58C2345F">
+            <wp:extent cx="5274310" cy="5156835"/>
+            <wp:effectExtent l="0" t="0" r="2540" b="5715"/>
+            <wp:docPr id="2" name="圖片 2"/>
+            <wp:cNvGraphicFramePr>
+              <a:graphicFrameLocks xmlns:a="http://schemas.openxmlformats.org/drawingml/2006/main" noChangeAspect="1"/>
+            </wp:cNvGraphicFramePr>
+            <a:graphic xmlns:a="http://schemas.openxmlformats.org/drawingml/2006/main">
+              <a:graphicData uri="http://schemas.openxmlformats.org/drawingml/2006/picture">
+                <pic:pic xmlns:pic="http://schemas.openxmlformats.org/drawingml/2006/picture">
+                  <pic:nvPicPr>
+                    <pic:cNvPr id="1" name=""/>
+                    <pic:cNvPicPr/>
+                  </pic:nvPicPr>
+                  <pic:blipFill>
+                    <a:blip r:embed="rId42"/>
+                    <a:stretch>
+                      <a:fillRect/>
+                    </a:stretch>
+                  </pic:blipFill>
+                  <pic:spPr>
+                    <a:xfrm>
+                      <a:off x="0" y="0"/>
+                      <a:ext cx="5274310" cy="5156835"/>
+                    </a:xfrm>
+                    <a:prstGeom prst="rect">
+                      <a:avLst/>
+                    </a:prstGeom>
+                  </pic:spPr>
+                </pic:pic>
+              </a:graphicData>
+            </a:graphic>
+          </wp:inline>
+        </w:drawing>
+      </w:r>
+    </w:p>
+    <w:p>
+      <w:pPr>
+        <w:pStyle w:val="a3"/>
+        <w:snapToGrid w:val="0"/>
+        <w:ind w:leftChars="0" w:left="360"/>
+        <w:rPr>
+          <w:rFonts w:ascii="Times New Roman" w:hAnsi="Times New Roman" w:cs="Times New Roman"/>
+        </w:rPr>
+      </w:pPr>
+      <w:r>
+        <w:rPr>
+          <w:noProof/>
+        </w:rPr>
+        <w:lastRenderedPageBreak/>
+        <w:drawing>
+          <wp:inline distT="0" distB="0" distL="0" distR="0" wp14:anchorId="7859AB6C" wp14:editId="11ADD2DF">
+            <wp:extent cx="5274310" cy="2964815"/>
+            <wp:effectExtent l="0" t="0" r="2540" b="6985"/>
+            <wp:docPr id="4" name="圖片 4"/>
+            <wp:cNvGraphicFramePr>
+              <a:graphicFrameLocks xmlns:a="http://schemas.openxmlformats.org/drawingml/2006/main" noChangeAspect="1"/>
+            </wp:cNvGraphicFramePr>
+            <a:graphic xmlns:a="http://schemas.openxmlformats.org/drawingml/2006/main">
+              <a:graphicData uri="http://schemas.openxmlformats.org/drawingml/2006/picture">
+                <pic:pic xmlns:pic="http://schemas.openxmlformats.org/drawingml/2006/picture">
+                  <pic:nvPicPr>
+                    <pic:cNvPr id="1" name=""/>
+                    <pic:cNvPicPr/>
+                  </pic:nvPicPr>
+                  <pic:blipFill>
+                    <a:blip r:embed="rId43"/>
+                    <a:stretch>
+                      <a:fillRect/>
+                    </a:stretch>
+                  </pic:blipFill>
+                  <pic:spPr>
+                    <a:xfrm>
+                      <a:off x="0" y="0"/>
+                      <a:ext cx="5274310" cy="2964815"/>
+                    </a:xfrm>
+                    <a:prstGeom prst="rect">
+                      <a:avLst/>
+                    </a:prstGeom>
+                  </pic:spPr>
+                </pic:pic>
+              </a:graphicData>
+            </a:graphic>
+          </wp:inline>
+        </w:drawing>
+      </w:r>
+    </w:p>
+    <w:p>
+      <w:pPr>
+        <w:pStyle w:val="a3"/>
+        <w:snapToGrid w:val="0"/>
+        <w:ind w:leftChars="0" w:left="360"/>
+        <w:rPr>
+          <w:rFonts w:ascii="Times New Roman" w:hAnsi="Times New Roman" w:cs="Times New Roman"/>
+        </w:rPr>
+      </w:pPr>
+      <w:r>
+        <w:rPr>
+          <w:noProof/>
+        </w:rPr>
+        <w:drawing>
+          <wp:inline distT="0" distB="0" distL="0" distR="0" wp14:anchorId="3F08E590" wp14:editId="0AFCF6D6">
+            <wp:extent cx="5274310" cy="2740025"/>
+            <wp:effectExtent l="0" t="0" r="2540" b="3175"/>
+            <wp:docPr id="5" name="圖片 5"/>
+            <wp:cNvGraphicFramePr>
+              <a:graphicFrameLocks xmlns:a="http://schemas.openxmlformats.org/drawingml/2006/main" noChangeAspect="1"/>
+            </wp:cNvGraphicFramePr>
+            <a:graphic xmlns:a="http://schemas.openxmlformats.org/drawingml/2006/main">
+              <a:graphicData uri="http://schemas.openxmlformats.org/drawingml/2006/picture">
+                <pic:pic xmlns:pic="http://schemas.openxmlformats.org/drawingml/2006/picture">
+                  <pic:nvPicPr>
+                    <pic:cNvPr id="1" name=""/>
+                    <pic:cNvPicPr/>
+                  </pic:nvPicPr>
+                  <pic:blipFill>
+                    <a:blip r:embed="rId44"/>
+                    <a:stretch>
+                      <a:fillRect/>
+                    </a:stretch>
+                  </pic:blipFill>
+                  <pic:spPr>
+                    <a:xfrm>
+                      <a:off x="0" y="0"/>
+                      <a:ext cx="5274310" cy="2740025"/>
+                    </a:xfrm>
+                    <a:prstGeom prst="rect">
+                      <a:avLst/>
+                    </a:prstGeom>
+                  </pic:spPr>
+                </pic:pic>
+              </a:graphicData>
+            </a:graphic>
+          </wp:inline>
+        </w:drawing>
+      </w:r>
+    </w:p>
+    <w:p>
+      <w:pPr>
+        <w:pStyle w:val="a3"/>
+        <w:snapToGrid w:val="0"/>
+        <w:ind w:leftChars="0" w:left="360"/>
+        <w:rPr>
+          <w:rFonts w:ascii="Times New Roman" w:hAnsi="Times New Roman" w:cs="Times New Roman"/>
+        </w:rPr>
+      </w:pPr>
+      <w:r>
+        <w:rPr>
+          <w:noProof/>
+        </w:rPr>
+        <w:drawing>
+          <wp:inline distT="0" distB="0" distL="0" distR="0" wp14:anchorId="0F83223F" wp14:editId="356F8502">
+            <wp:extent cx="5274310" cy="2726690"/>
+            <wp:effectExtent l="0" t="0" r="2540" b="0"/>
+            <wp:docPr id="11" name="圖片 11"/>
+            <wp:cNvGraphicFramePr>
+              <a:graphicFrameLocks xmlns:a="http://schemas.openxmlformats.org/drawingml/2006/main" noChangeAspect="1"/>
+            </wp:cNvGraphicFramePr>
+            <a:graphic xmlns:a="http://schemas.openxmlformats.org/drawingml/2006/main">
+              <a:graphicData uri="http://schemas.openxmlformats.org/drawingml/2006/picture">
+                <pic:pic xmlns:pic="http://schemas.openxmlformats.org/drawingml/2006/picture">
+                  <pic:nvPicPr>
+                    <pic:cNvPr id="1" name=""/>
+                    <pic:cNvPicPr/>
+                  </pic:nvPicPr>
+                  <pic:blipFill>
+                    <a:blip r:embed="rId45"/>
+                    <a:stretch>
+                      <a:fillRect/>
+                    </a:stretch>
+                  </pic:blipFill>
+                  <pic:spPr>
+                    <a:xfrm>
+                      <a:off x="0" y="0"/>
+                      <a:ext cx="5274310" cy="2726690"/>
+                    </a:xfrm>
+                    <a:prstGeom prst="rect">
+                      <a:avLst/>
+                    </a:prstGeom>
+                  </pic:spPr>
+                </pic:pic>
+              </a:graphicData>
+            </a:graphic>
+          </wp:inline>
+        </w:drawing>
+      </w:r>
+    </w:p>
+    <w:p>
+      <w:pPr>
+        <w:pStyle w:val="a3"/>
+        <w:snapToGrid w:val="0"/>
+        <w:ind w:leftChars="0" w:left="360"/>
+        <w:rPr>
+          <w:rFonts w:ascii="Times New Roman" w:hAnsi="Times New Roman" w:cs="Times New Roman" w:hint="eastAsia"/>
+        </w:rPr>
+      </w:pPr>
+      <w:r>
+        <w:rPr>
+          <w:noProof/>
+        </w:rPr>
+        <w:lastRenderedPageBreak/>
+        <w:drawing>
+          <wp:inline distT="0" distB="0" distL="0" distR="0" wp14:anchorId="435333EA" wp14:editId="7B737D8F">
+            <wp:extent cx="5274310" cy="2618105"/>
+            <wp:effectExtent l="0" t="0" r="2540" b="0"/>
+            <wp:docPr id="12" name="圖片 12"/>
+            <wp:cNvGraphicFramePr>
+              <a:graphicFrameLocks xmlns:a="http://schemas.openxmlformats.org/drawingml/2006/main" noChangeAspect="1"/>
+            </wp:cNvGraphicFramePr>
+            <a:graphic xmlns:a="http://schemas.openxmlformats.org/drawingml/2006/main">
+              <a:graphicData uri="http://schemas.openxmlformats.org/drawingml/2006/picture">
+                <pic:pic xmlns:pic="http://schemas.openxmlformats.org/drawingml/2006/picture">
+                  <pic:nvPicPr>
+                    <pic:cNvPr id="1" name=""/>
+                    <pic:cNvPicPr/>
+                  </pic:nvPicPr>
+                  <pic:blipFill>
+                    <a:blip r:embed="rId46"/>
+                    <a:stretch>
+                      <a:fillRect/>
+                    </a:stretch>
+                  </pic:blipFill>
+                  <pic:spPr>
+                    <a:xfrm>
+                      <a:off x="0" y="0"/>
+                      <a:ext cx="5274310" cy="2618105"/>
                     </a:xfrm>
                     <a:prstGeom prst="rect">
                       <a:avLst/>

</xml_diff>

<commit_message>
homework 5 little updata
</commit_message>
<xml_diff>
--- a/台科資料結構-陳冠宇/HOMEWORK 5/B10815057_homework_5.docx
+++ b/台科資料結構-陳冠宇/HOMEWORK 5/B10815057_homework_5.docx
@@ -12,13 +12,23 @@
           <w:szCs w:val="32"/>
         </w:rPr>
       </w:pPr>
+      <w:proofErr w:type="spellStart"/>
       <w:r>
         <w:rPr>
           <w:rFonts w:ascii="Times New Roman" w:eastAsia="微軟正黑體" w:hAnsi="Times New Roman" w:cs="Times New Roman"/>
           <w:sz w:val="32"/>
           <w:szCs w:val="32"/>
         </w:rPr>
-        <w:t>Home work #</w:t>
+        <w:t>Home work</w:t>
+      </w:r>
+      <w:proofErr w:type="spellEnd"/>
+      <w:r>
+        <w:rPr>
+          <w:rFonts w:ascii="Times New Roman" w:eastAsia="微軟正黑體" w:hAnsi="Times New Roman" w:cs="Times New Roman"/>
+          <w:sz w:val="32"/>
+          <w:szCs w:val="32"/>
+        </w:rPr>
+        <w:t xml:space="preserve"> #</w:t>
       </w:r>
       <w:r>
         <w:rPr>
@@ -50,8 +60,18 @@
           <w:sz w:val="32"/>
           <w:szCs w:val="32"/>
         </w:rPr>
-        <w:t>廖聖郝</w:t>
-      </w:r>
+        <w:t>廖聖</w:t>
+      </w:r>
+      <w:proofErr w:type="gramStart"/>
+      <w:r>
+        <w:rPr>
+          <w:rFonts w:ascii="微軟正黑體" w:eastAsia="微軟正黑體" w:hAnsi="微軟正黑體" w:hint="eastAsia"/>
+          <w:sz w:val="32"/>
+          <w:szCs w:val="32"/>
+        </w:rPr>
+        <w:t>郝</w:t>
+      </w:r>
+      <w:proofErr w:type="gramEnd"/>
     </w:p>
     <w:p>
       <w:pPr>
@@ -71,6 +91,28 @@
           <w:rFonts w:ascii="Times New Roman" w:hAnsi="Times New Roman" w:cs="Times New Roman"/>
         </w:rPr>
         <w:t>Word Checker</w:t>
+      </w:r>
+    </w:p>
+    <w:p>
+      <w:pPr>
+        <w:pStyle w:val="a3"/>
+        <w:snapToGrid w:val="0"/>
+        <w:ind w:leftChars="0" w:left="360"/>
+        <w:rPr>
+          <w:rFonts w:ascii="微軟正黑體" w:eastAsia="微軟正黑體" w:hAnsi="微軟正黑體" w:cs="Times New Roman"/>
+        </w:rPr>
+      </w:pPr>
+      <w:r>
+        <w:rPr>
+          <w:rFonts w:ascii="微軟正黑體" w:eastAsia="微軟正黑體" w:hAnsi="微軟正黑體" w:cs="Times New Roman" w:hint="eastAsia"/>
+        </w:rPr>
+        <w:t>使用資料結構:</w:t>
+      </w:r>
+      <w:r>
+        <w:rPr>
+          <w:rFonts w:ascii="微軟正黑體" w:eastAsia="微軟正黑體" w:hAnsi="微軟正黑體" w:cs="Times New Roman"/>
+        </w:rPr>
+        <w:t>hash table</w:t>
       </w:r>
     </w:p>
     <w:p>
@@ -145,10 +187,10 @@
             <v:path o:extrusionok="f" gradientshapeok="t" o:connecttype="rect"/>
             <o:lock v:ext="edit" aspectratio="t"/>
           </v:shapetype>
-          <v:shape id="_x0000_i1025" type="#_x0000_t75" style="width:336.6pt;height:175.3pt" o:ole="">
+          <v:shape id="_x0000_i1025" type="#_x0000_t75" style="width:316pt;height:165pt" o:ole="">
             <v:imagedata r:id="rId9" o:title=""/>
           </v:shape>
-          <o:OLEObject Type="Embed" ProgID="Word.OpenDocumentText.12" ShapeID="_x0000_i1025" DrawAspect="Content" ObjectID="_1670930490" r:id="rId10"/>
+          <o:OLEObject Type="Embed" ProgID="Word.OpenDocumentText.12" ShapeID="_x0000_i1025" DrawAspect="Content" ObjectID="_1671718930" r:id="rId10"/>
         </w:object>
       </w:r>
     </w:p>
@@ -209,10 +251,10 @@
           <w:rFonts w:ascii="Times New Roman" w:hAnsi="Times New Roman" w:cs="Times New Roman"/>
         </w:rPr>
         <w:object w:dxaOrig="8306" w:dyaOrig="9720" w14:anchorId="60B7D172">
-          <v:shape id="_x0000_i1026" type="#_x0000_t75" style="width:336.6pt;height:393.65pt" o:ole="">
+          <v:shape id="_x0000_i1026" type="#_x0000_t75" style="width:321.5pt;height:375.5pt" o:ole="">
             <v:imagedata r:id="rId11" o:title=""/>
           </v:shape>
-          <o:OLEObject Type="Embed" ProgID="Word.OpenDocumentText.12" ShapeID="_x0000_i1026" DrawAspect="Content" ObjectID="_1670930491" r:id="rId12"/>
+          <o:OLEObject Type="Embed" ProgID="Word.OpenDocumentText.12" ShapeID="_x0000_i1026" DrawAspect="Content" ObjectID="_1671718931" r:id="rId12"/>
         </w:object>
       </w:r>
     </w:p>
@@ -278,8 +320,16 @@
         <w:rPr>
           <w:rFonts w:ascii="微軟正黑體" w:eastAsia="微軟正黑體" w:hAnsi="微軟正黑體" w:cs="Times New Roman" w:hint="eastAsia"/>
         </w:rPr>
-        <w:t>的新增或查找函式</w:t>
-      </w:r>
+        <w:t>的新增或查</w:t>
+      </w:r>
+      <w:proofErr w:type="gramStart"/>
+      <w:r>
+        <w:rPr>
+          <w:rFonts w:ascii="微軟正黑體" w:eastAsia="微軟正黑體" w:hAnsi="微軟正黑體" w:cs="Times New Roman" w:hint="eastAsia"/>
+        </w:rPr>
+        <w:t>找函式</w:t>
+      </w:r>
+      <w:proofErr w:type="gramEnd"/>
     </w:p>
     <w:bookmarkStart w:id="2" w:name="_MON_1670789968"/>
     <w:bookmarkEnd w:id="2"/>
@@ -297,10 +347,10 @@
           <w:rFonts w:ascii="Times New Roman" w:hAnsi="Times New Roman" w:cs="Times New Roman"/>
         </w:rPr>
         <w:object w:dxaOrig="8306" w:dyaOrig="7707" w14:anchorId="313E9829">
-          <v:shape id="_x0000_i1027" type="#_x0000_t75" style="width:350.65pt;height:325.4pt" o:ole="">
+          <v:shape id="_x0000_i1027" type="#_x0000_t75" style="width:350.5pt;height:325pt" o:ole="">
             <v:imagedata r:id="rId13" o:title=""/>
           </v:shape>
-          <o:OLEObject Type="Embed" ProgID="Word.OpenDocumentText.12" ShapeID="_x0000_i1027" DrawAspect="Content" ObjectID="_1670930492" r:id="rId14"/>
+          <o:OLEObject Type="Embed" ProgID="Word.OpenDocumentText.12" ShapeID="_x0000_i1027" DrawAspect="Content" ObjectID="_1671718932" r:id="rId14"/>
         </w:object>
       </w:r>
     </w:p>
@@ -336,10 +386,10 @@
           <w:rFonts w:ascii="Times New Roman" w:hAnsi="Times New Roman" w:cs="Times New Roman"/>
         </w:rPr>
         <w:object w:dxaOrig="8306" w:dyaOrig="7340" w14:anchorId="0DC7AFB3">
-          <v:shape id="_x0000_i1028" type="#_x0000_t75" style="width:349.25pt;height:308.1pt" o:ole="">
+          <v:shape id="_x0000_i1028" type="#_x0000_t75" style="width:349.5pt;height:308.5pt" o:ole="">
             <v:imagedata r:id="rId15" o:title=""/>
           </v:shape>
-          <o:OLEObject Type="Embed" ProgID="Word.OpenDocumentText.12" ShapeID="_x0000_i1028" DrawAspect="Content" ObjectID="_1670930493" r:id="rId16"/>
+          <o:OLEObject Type="Embed" ProgID="Word.OpenDocumentText.12" ShapeID="_x0000_i1028" DrawAspect="Content" ObjectID="_1671718933" r:id="rId16"/>
         </w:object>
       </w:r>
     </w:p>
@@ -376,10 +426,10 @@
           <w:rFonts w:ascii="Times New Roman" w:hAnsi="Times New Roman" w:cs="Times New Roman"/>
         </w:rPr>
         <w:object w:dxaOrig="8306" w:dyaOrig="9000" w14:anchorId="2531650D">
-          <v:shape id="_x0000_i1029" type="#_x0000_t75" style="width:359.55pt;height:389.9pt" o:ole="">
+          <v:shape id="_x0000_i1029" type="#_x0000_t75" style="width:359.5pt;height:389.5pt" o:ole="">
             <v:imagedata r:id="rId17" o:title=""/>
           </v:shape>
-          <o:OLEObject Type="Embed" ProgID="Word.OpenDocumentText.12" ShapeID="_x0000_i1029" DrawAspect="Content" ObjectID="_1670930494" r:id="rId18"/>
+          <o:OLEObject Type="Embed" ProgID="Word.OpenDocumentText.12" ShapeID="_x0000_i1029" DrawAspect="Content" ObjectID="_1671718934" r:id="rId18"/>
         </w:object>
       </w:r>
     </w:p>
@@ -415,10 +465,10 @@
           <w:rFonts w:ascii="Times New Roman" w:hAnsi="Times New Roman" w:cs="Times New Roman"/>
         </w:rPr>
         <w:object w:dxaOrig="8306" w:dyaOrig="3240" w14:anchorId="67595906">
-          <v:shape id="_x0000_i1030" type="#_x0000_t75" style="width:373.1pt;height:145.85pt" o:ole="">
+          <v:shape id="_x0000_i1030" type="#_x0000_t75" style="width:373pt;height:146pt" o:ole="">
             <v:imagedata r:id="rId19" o:title=""/>
           </v:shape>
-          <o:OLEObject Type="Embed" ProgID="Word.OpenDocumentText.12" ShapeID="_x0000_i1030" DrawAspect="Content" ObjectID="_1670930495" r:id="rId20"/>
+          <o:OLEObject Type="Embed" ProgID="Word.OpenDocumentText.12" ShapeID="_x0000_i1030" DrawAspect="Content" ObjectID="_1671718935" r:id="rId20"/>
         </w:object>
       </w:r>
     </w:p>
@@ -509,10 +559,10 @@
           <w:rFonts w:ascii="Times New Roman" w:hAnsi="Times New Roman" w:cs="Times New Roman"/>
         </w:rPr>
         <w:object w:dxaOrig="8306" w:dyaOrig="1101" w14:anchorId="5D5DA6B6">
-          <v:shape id="_x0000_i1031" type="#_x0000_t75" style="width:415.15pt;height:54.7pt" o:ole="">
+          <v:shape id="_x0000_i1031" type="#_x0000_t75" style="width:415.5pt;height:54.5pt" o:ole="">
             <v:imagedata r:id="rId21" o:title=""/>
           </v:shape>
-          <o:OLEObject Type="Embed" ProgID="Word.OpenDocumentText.12" ShapeID="_x0000_i1031" DrawAspect="Content" ObjectID="_1670930496" r:id="rId22"/>
+          <o:OLEObject Type="Embed" ProgID="Word.OpenDocumentText.12" ShapeID="_x0000_i1031" DrawAspect="Content" ObjectID="_1671718936" r:id="rId22"/>
         </w:object>
       </w:r>
     </w:p>
@@ -529,7 +579,21 @@
         <w:rPr>
           <w:rFonts w:ascii="微軟正黑體" w:eastAsia="微軟正黑體" w:hAnsi="微軟正黑體" w:cs="Times New Roman" w:hint="eastAsia"/>
         </w:rPr>
-        <w:t>該函式共分為4個部分:i</w:t>
+        <w:t>該</w:t>
+      </w:r>
+      <w:proofErr w:type="gramStart"/>
+      <w:r>
+        <w:rPr>
+          <w:rFonts w:ascii="微軟正黑體" w:eastAsia="微軟正黑體" w:hAnsi="微軟正黑體" w:cs="Times New Roman" w:hint="eastAsia"/>
+        </w:rPr>
+        <w:t>函式共分為</w:t>
+      </w:r>
+      <w:proofErr w:type="gramEnd"/>
+      <w:r>
+        <w:rPr>
+          <w:rFonts w:ascii="微軟正黑體" w:eastAsia="微軟正黑體" w:hAnsi="微軟正黑體" w:cs="Times New Roman" w:hint="eastAsia"/>
+        </w:rPr>
+        <w:t>4個部分:i</w:t>
       </w:r>
       <w:r>
         <w:rPr>
@@ -593,14 +657,30 @@
         <w:rPr>
           <w:rFonts w:ascii="微軟正黑體" w:eastAsia="微軟正黑體" w:hAnsi="微軟正黑體" w:cs="Times New Roman" w:hint="eastAsia"/>
         </w:rPr>
-        <w:t>:每個可插入位置放入</w:t>
-      </w:r>
+        <w:t>:每</w:t>
+      </w:r>
+      <w:proofErr w:type="gramStart"/>
+      <w:r>
+        <w:rPr>
+          <w:rFonts w:ascii="微軟正黑體" w:eastAsia="微軟正黑體" w:hAnsi="微軟正黑體" w:cs="Times New Roman" w:hint="eastAsia"/>
+        </w:rPr>
+        <w:t>個</w:t>
+      </w:r>
+      <w:proofErr w:type="gramEnd"/>
+      <w:r>
+        <w:rPr>
+          <w:rFonts w:ascii="微軟正黑體" w:eastAsia="微軟正黑體" w:hAnsi="微軟正黑體" w:cs="Times New Roman" w:hint="eastAsia"/>
+        </w:rPr>
+        <w:t>可插入位置放入</w:t>
+      </w:r>
+      <w:proofErr w:type="spellStart"/>
       <w:r>
         <w:rPr>
           <w:rFonts w:ascii="微軟正黑體" w:eastAsia="微軟正黑體" w:hAnsi="微軟正黑體" w:cs="Times New Roman"/>
         </w:rPr>
         <w:t>a~z</w:t>
       </w:r>
+      <w:proofErr w:type="spellEnd"/>
       <w:r>
         <w:rPr>
           <w:rFonts w:ascii="微軟正黑體" w:eastAsia="微軟正黑體" w:hAnsi="微軟正黑體" w:cs="Times New Roman" w:hint="eastAsia"/>
@@ -636,10 +716,10 @@
           <w:rFonts w:ascii="Times New Roman" w:hAnsi="Times New Roman" w:cs="Times New Roman"/>
         </w:rPr>
         <w:object w:dxaOrig="8306" w:dyaOrig="8280" w14:anchorId="329FBDF2">
-          <v:shape id="_x0000_i1032" type="#_x0000_t75" style="width:415.15pt;height:414.25pt" o:ole="">
+          <v:shape id="_x0000_i1032" type="#_x0000_t75" style="width:415.5pt;height:414.5pt" o:ole="">
             <v:imagedata r:id="rId23" o:title=""/>
           </v:shape>
-          <o:OLEObject Type="Embed" ProgID="Word.OpenDocumentText.12" ShapeID="_x0000_i1032" DrawAspect="Content" ObjectID="_1670930497" r:id="rId24"/>
+          <o:OLEObject Type="Embed" ProgID="Word.OpenDocumentText.12" ShapeID="_x0000_i1032" DrawAspect="Content" ObjectID="_1671718937" r:id="rId24"/>
         </w:object>
       </w:r>
     </w:p>
@@ -737,7 +817,21 @@
         <w:rPr>
           <w:rFonts w:ascii="微軟正黑體" w:eastAsia="微軟正黑體" w:hAnsi="微軟正黑體" w:cs="Times New Roman" w:hint="eastAsia"/>
         </w:rPr>
-        <w:t>每個位置刪除，產生母字串長度個子字串</w:t>
+        <w:t>每</w:t>
+      </w:r>
+      <w:proofErr w:type="gramStart"/>
+      <w:r>
+        <w:rPr>
+          <w:rFonts w:ascii="微軟正黑體" w:eastAsia="微軟正黑體" w:hAnsi="微軟正黑體" w:cs="Times New Roman" w:hint="eastAsia"/>
+        </w:rPr>
+        <w:t>個</w:t>
+      </w:r>
+      <w:proofErr w:type="gramEnd"/>
+      <w:r>
+        <w:rPr>
+          <w:rFonts w:ascii="微軟正黑體" w:eastAsia="微軟正黑體" w:hAnsi="微軟正黑體" w:cs="Times New Roman" w:hint="eastAsia"/>
+        </w:rPr>
+        <w:t>位置刪除，產生母字串長度個子字串</w:t>
       </w:r>
     </w:p>
     <w:bookmarkStart w:id="8" w:name="_MON_1670791216"/>
@@ -756,10 +850,10 @@
           <w:rFonts w:ascii="Times New Roman" w:hAnsi="Times New Roman" w:cs="Times New Roman"/>
         </w:rPr>
         <w:object w:dxaOrig="8306" w:dyaOrig="6840" w14:anchorId="6F18C810">
-          <v:shape id="_x0000_i1033" type="#_x0000_t75" style="width:415.15pt;height:342.25pt" o:ole="">
+          <v:shape id="_x0000_i1033" type="#_x0000_t75" style="width:415.5pt;height:342.5pt" o:ole="">
             <v:imagedata r:id="rId25" o:title=""/>
           </v:shape>
-          <o:OLEObject Type="Embed" ProgID="Word.OpenDocumentText.12" ShapeID="_x0000_i1033" DrawAspect="Content" ObjectID="_1670930498" r:id="rId26"/>
+          <o:OLEObject Type="Embed" ProgID="Word.OpenDocumentText.12" ShapeID="_x0000_i1033" DrawAspect="Content" ObjectID="_1671718938" r:id="rId26"/>
         </w:object>
       </w:r>
     </w:p>
@@ -782,7 +876,28 @@
         <w:rPr>
           <w:rFonts w:ascii="微軟正黑體" w:eastAsia="微軟正黑體" w:hAnsi="微軟正黑體" w:cs="Times New Roman" w:hint="eastAsia"/>
         </w:rPr>
-        <w:t>:每個位置替代a</w:t>
+        <w:t>:每</w:t>
+      </w:r>
+      <w:proofErr w:type="gramStart"/>
+      <w:r>
+        <w:rPr>
+          <w:rFonts w:ascii="微軟正黑體" w:eastAsia="微軟正黑體" w:hAnsi="微軟正黑體" w:cs="Times New Roman" w:hint="eastAsia"/>
+        </w:rPr>
+        <w:t>個</w:t>
+      </w:r>
+      <w:proofErr w:type="gramEnd"/>
+      <w:r>
+        <w:rPr>
+          <w:rFonts w:ascii="微軟正黑體" w:eastAsia="微軟正黑體" w:hAnsi="微軟正黑體" w:cs="Times New Roman" w:hint="eastAsia"/>
+        </w:rPr>
+        <w:t>位置替代</w:t>
+      </w:r>
+      <w:proofErr w:type="spellStart"/>
+      <w:r>
+        <w:rPr>
+          <w:rFonts w:ascii="微軟正黑體" w:eastAsia="微軟正黑體" w:hAnsi="微軟正黑體" w:cs="Times New Roman" w:hint="eastAsia"/>
+        </w:rPr>
+        <w:t>a</w:t>
       </w:r>
       <w:r>
         <w:rPr>
@@ -790,11 +905,26 @@
         </w:rPr>
         <w:t>~z</w:t>
       </w:r>
-      <w:r>
-        <w:rPr>
-          <w:rFonts w:ascii="微軟正黑體" w:eastAsia="微軟正黑體" w:hAnsi="微軟正黑體" w:cs="Times New Roman" w:hint="eastAsia"/>
-        </w:rPr>
-        <w:t>，每個位置產生2</w:t>
+      <w:proofErr w:type="spellEnd"/>
+      <w:r>
+        <w:rPr>
+          <w:rFonts w:ascii="微軟正黑體" w:eastAsia="微軟正黑體" w:hAnsi="微軟正黑體" w:cs="Times New Roman" w:hint="eastAsia"/>
+        </w:rPr>
+        <w:t>，每</w:t>
+      </w:r>
+      <w:proofErr w:type="gramStart"/>
+      <w:r>
+        <w:rPr>
+          <w:rFonts w:ascii="微軟正黑體" w:eastAsia="微軟正黑體" w:hAnsi="微軟正黑體" w:cs="Times New Roman" w:hint="eastAsia"/>
+        </w:rPr>
+        <w:t>個</w:t>
+      </w:r>
+      <w:proofErr w:type="gramEnd"/>
+      <w:r>
+        <w:rPr>
+          <w:rFonts w:ascii="微軟正黑體" w:eastAsia="微軟正黑體" w:hAnsi="微軟正黑體" w:cs="Times New Roman" w:hint="eastAsia"/>
+        </w:rPr>
+        <w:t>位置產生2</w:t>
       </w:r>
       <w:r>
         <w:rPr>
@@ -825,10 +955,10 @@
           <w:rFonts w:ascii="Times New Roman" w:hAnsi="Times New Roman" w:cs="Times New Roman"/>
         </w:rPr>
         <w:object w:dxaOrig="8306" w:dyaOrig="5760" w14:anchorId="695070FF">
-          <v:shape id="_x0000_i1034" type="#_x0000_t75" style="width:415.15pt;height:4in" o:ole="">
+          <v:shape id="_x0000_i1034" type="#_x0000_t75" style="width:415.5pt;height:4in" o:ole="">
             <v:imagedata r:id="rId27" o:title=""/>
           </v:shape>
-          <o:OLEObject Type="Embed" ProgID="Word.OpenDocumentText.12" ShapeID="_x0000_i1034" DrawAspect="Content" ObjectID="_1670930499" r:id="rId28"/>
+          <o:OLEObject Type="Embed" ProgID="Word.OpenDocumentText.12" ShapeID="_x0000_i1034" DrawAspect="Content" ObjectID="_1671718939" r:id="rId28"/>
         </w:object>
       </w:r>
     </w:p>
@@ -872,7 +1002,21 @@
         <w:rPr>
           <w:rFonts w:ascii="微軟正黑體" w:eastAsia="微軟正黑體" w:hAnsi="微軟正黑體" w:cs="Times New Roman" w:hint="eastAsia"/>
         </w:rPr>
-        <w:t>除了最後一個位置，每個位置與下個位置交換，產生母字串長度-</w:t>
+        <w:t>除了最後一個位置，每</w:t>
+      </w:r>
+      <w:proofErr w:type="gramStart"/>
+      <w:r>
+        <w:rPr>
+          <w:rFonts w:ascii="微軟正黑體" w:eastAsia="微軟正黑體" w:hAnsi="微軟正黑體" w:cs="Times New Roman" w:hint="eastAsia"/>
+        </w:rPr>
+        <w:t>個</w:t>
+      </w:r>
+      <w:proofErr w:type="gramEnd"/>
+      <w:r>
+        <w:rPr>
+          <w:rFonts w:ascii="微軟正黑體" w:eastAsia="微軟正黑體" w:hAnsi="微軟正黑體" w:cs="Times New Roman" w:hint="eastAsia"/>
+        </w:rPr>
+        <w:t>位置與下個位置交換，產生母字串長度-</w:t>
       </w:r>
       <w:r>
         <w:rPr>
@@ -903,10 +1047,10 @@
           <w:rFonts w:ascii="Times New Roman" w:hAnsi="Times New Roman" w:cs="Times New Roman"/>
         </w:rPr>
         <w:object w:dxaOrig="8306" w:dyaOrig="5872" w14:anchorId="705F978F">
-          <v:shape id="_x0000_i1035" type="#_x0000_t75" style="width:415.15pt;height:293.15pt" o:ole="">
+          <v:shape id="_x0000_i1035" type="#_x0000_t75" style="width:415.5pt;height:293pt" o:ole="">
             <v:imagedata r:id="rId29" o:title=""/>
           </v:shape>
-          <o:OLEObject Type="Embed" ProgID="Word.OpenDocumentText.12" ShapeID="_x0000_i1035" DrawAspect="Content" ObjectID="_1670930500" r:id="rId30"/>
+          <o:OLEObject Type="Embed" ProgID="Word.OpenDocumentText.12" ShapeID="_x0000_i1035" DrawAspect="Content" ObjectID="_1671718940" r:id="rId30"/>
         </w:object>
       </w:r>
     </w:p>
@@ -1721,7 +1865,7 @@
         <w:snapToGrid w:val="0"/>
         <w:ind w:leftChars="0" w:left="360"/>
         <w:rPr>
-          <w:rFonts w:ascii="Times New Roman" w:hAnsi="Times New Roman" w:cs="Times New Roman" w:hint="eastAsia"/>
+          <w:rFonts w:ascii="Times New Roman" w:hAnsi="Times New Roman" w:cs="Times New Roman"/>
         </w:rPr>
       </w:pPr>
       <w:r>

</xml_diff>